<commit_message>
3010 2 more to go
</commit_message>
<xml_diff>
--- a/Fall 2025/CYBR3010 Cybersecurity Foundations/Assignments/6 Presentation and Report on Network Protocol Vuln/Network Protocol Research - Arr Domingo - v01.docx
+++ b/Fall 2025/CYBR3010 Cybersecurity Foundations/Assignments/6 Presentation and Report on Network Protocol Vuln/Network Protocol Research - Arr Domingo - v01.docx
@@ -44,6 +44,16 @@
           <w:szCs w:val="56"/>
         </w:rPr>
         <w:t xml:space="preserve"> Research</w:t>
+      </w:r>
+      <w:r>
+        <w:rPr>
+          <w:rFonts w:cstheme="minorHAnsi"/>
+          <w:b/>
+          <w:bCs/>
+          <w:sz w:val="56"/>
+          <w:szCs w:val="56"/>
+        </w:rPr>
+        <w:t xml:space="preserve"> - Bitcoin</w:t>
       </w:r>
     </w:p>
     <w:p>

</xml_diff>